<commit_message>
update on region definition of IMGT
</commit_message>
<xml_diff>
--- a/summaries/Important_notes_regarding_Alignments.docx
+++ b/summaries/Important_notes_regarding_Alignments.docx
@@ -175,19 +175,7 @@
           <w:rPr>
             <w:rStyle w:val="Hyperlink"/>
           </w:rPr>
-          <w:t>http://www.imgt.org/IMGTrepertoire/Prot</w:t>
-        </w:r>
-        <w:r>
-          <w:rPr>
-            <w:rStyle w:val="Hyperlink"/>
-          </w:rPr>
-          <w:t>e</w:t>
-        </w:r>
-        <w:r>
-          <w:rPr>
-            <w:rStyle w:val="Hyperlink"/>
-          </w:rPr>
-          <w:t>ins/alleles/list_alleles.php?species=Homo%20sapiens&amp;group=IGHV</w:t>
+          <w:t>http://www.imgt.org/IMGTrepertoire/Proteins/alleles/list_alleles.php?species=Homo%20sapiens&amp;group=IGHV</w:t>
         </w:r>
       </w:hyperlink>
     </w:p>
@@ -212,19 +200,7 @@
           <w:rPr>
             <w:rStyle w:val="Hyperlink"/>
           </w:rPr>
-          <w:t>http://www.imgt.org/I</w:t>
-        </w:r>
-        <w:r>
-          <w:rPr>
-            <w:rStyle w:val="Hyperlink"/>
-          </w:rPr>
-          <w:t>M</w:t>
-        </w:r>
-        <w:r>
-          <w:rPr>
-            <w:rStyle w:val="Hyperlink"/>
-          </w:rPr>
-          <w:t>GTrepertoire/Proteins/alleles/list_alleles.php?species=Homo%20sapiens&amp;group=IGHD</w:t>
+          <w:t>http://www.imgt.org/IMGTrepertoire/Proteins/alleles/list_alleles.php?species=Homo%20sapiens&amp;group=IGHD</w:t>
         </w:r>
       </w:hyperlink>
     </w:p>
@@ -249,19 +225,7 @@
           <w:rPr>
             <w:rStyle w:val="Hyperlink"/>
           </w:rPr>
-          <w:t>http://www.imgt.org/IMG</w:t>
-        </w:r>
-        <w:r>
-          <w:rPr>
-            <w:rStyle w:val="Hyperlink"/>
-          </w:rPr>
-          <w:t>T</w:t>
-        </w:r>
-        <w:r>
-          <w:rPr>
-            <w:rStyle w:val="Hyperlink"/>
-          </w:rPr>
-          <w:t>repertoire/Proteins/alleles/list_alleles.php?species=Homo%20sapiens&amp;group=IGHJ</w:t>
+          <w:t>http://www.imgt.org/IMGTrepertoire/Proteins/alleles/list_alleles.php?species=Homo%20sapiens&amp;group=IGHJ</w:t>
         </w:r>
       </w:hyperlink>
     </w:p>
@@ -3439,8 +3403,6 @@
           <w:szCs w:val="24"/>
         </w:rPr>
       </w:pPr>
-      <w:bookmarkStart w:id="0" w:name="_GoBack"/>
-      <w:bookmarkEnd w:id="0"/>
     </w:p>
     <w:p>
       <w:pPr>
@@ -4865,7 +4827,47 @@
           <w:szCs w:val="24"/>
           <w:lang w:val="en"/>
         </w:rPr>
-        <w:t>.  The junction is the CDR3 region which includes a portion of the end of V-</w:t>
+        <w:t xml:space="preserve">.  The junction </w:t>
+      </w:r>
+      <w:r>
+        <w:rPr>
+          <w:sz w:val="24"/>
+          <w:szCs w:val="24"/>
+          <w:lang w:val="en"/>
+        </w:rPr>
+        <w:t xml:space="preserve">(that </w:t>
+      </w:r>
+      <w:r>
+        <w:rPr>
+          <w:sz w:val="24"/>
+          <w:szCs w:val="24"/>
+          <w:lang w:val="en"/>
+        </w:rPr>
+        <w:t>includes</w:t>
+      </w:r>
+      <w:r>
+        <w:rPr>
+          <w:sz w:val="24"/>
+          <w:szCs w:val="24"/>
+          <w:lang w:val="en"/>
+        </w:rPr>
+        <w:t xml:space="preserve"> the CDR3 region</w:t>
+      </w:r>
+      <w:r>
+        <w:rPr>
+          <w:sz w:val="24"/>
+          <w:szCs w:val="24"/>
+          <w:lang w:val="en"/>
+        </w:rPr>
+        <w:t xml:space="preserve">) - </w:t>
+      </w:r>
+      <w:r>
+        <w:rPr>
+          <w:sz w:val="24"/>
+          <w:szCs w:val="24"/>
+          <w:lang w:val="en"/>
+        </w:rPr>
+        <w:t>includes a portion of the end of V-</w:t>
       </w:r>
       <w:r>
         <w:rPr>
@@ -4929,7 +4931,31 @@
           <w:szCs w:val="24"/>
           <w:lang w:val="en"/>
         </w:rPr>
-        <w:t xml:space="preserve"> The region of CDR3 can be seen in IMGT sequences above.</w:t>
+        <w:t xml:space="preserve"> The region of </w:t>
+      </w:r>
+      <w:r>
+        <w:rPr>
+          <w:sz w:val="24"/>
+          <w:szCs w:val="24"/>
+          <w:lang w:val="en"/>
+        </w:rPr>
+        <w:t>the junction</w:t>
+      </w:r>
+      <w:r>
+        <w:rPr>
+          <w:sz w:val="24"/>
+          <w:szCs w:val="24"/>
+          <w:lang w:val="en"/>
+        </w:rPr>
+        <w:t xml:space="preserve"> can be seen in IMGT sequences above.</w:t>
+      </w:r>
+      <w:r>
+        <w:rPr>
+          <w:sz w:val="24"/>
+          <w:szCs w:val="24"/>
+          <w:lang w:val="en"/>
+        </w:rPr>
+        <w:t xml:space="preserve"> </w:t>
       </w:r>
     </w:p>
     <w:p>
@@ -5028,7 +5054,70 @@
           <w:szCs w:val="24"/>
           <w:lang w:val="en"/>
         </w:rPr>
-        <w:t>:</w:t>
+        <w:t xml:space="preserve">. </w:t>
+      </w:r>
+      <w:r>
+        <w:rPr>
+          <w:rFonts w:asciiTheme="minorHAnsi" w:eastAsiaTheme="minorHAnsi" w:hAnsiTheme="minorHAnsi" w:cstheme="minorBidi"/>
+          <w:sz w:val="24"/>
+          <w:szCs w:val="24"/>
+          <w:lang w:val="en"/>
+        </w:rPr>
+        <w:t>The CDR3 is 2 codons less than the junction itself, as the left most codon of the junction belongs to FW</w:t>
+      </w:r>
+      <w:r>
+        <w:rPr>
+          <w:rFonts w:asciiTheme="minorHAnsi" w:eastAsiaTheme="minorHAnsi" w:hAnsiTheme="minorHAnsi" w:cstheme="minorBidi"/>
+          <w:sz w:val="24"/>
+          <w:szCs w:val="24"/>
+          <w:lang w:val="en"/>
+        </w:rPr>
+        <w:t>R</w:t>
+      </w:r>
+      <w:r>
+        <w:rPr>
+          <w:rFonts w:asciiTheme="minorHAnsi" w:eastAsiaTheme="minorHAnsi" w:hAnsiTheme="minorHAnsi" w:cstheme="minorBidi"/>
+          <w:sz w:val="24"/>
+          <w:szCs w:val="24"/>
+          <w:lang w:val="en"/>
+        </w:rPr>
+        <w:t>3, and the right most codon of the junction belongs to F</w:t>
+      </w:r>
+      <w:r>
+        <w:rPr>
+          <w:rFonts w:asciiTheme="minorHAnsi" w:eastAsiaTheme="minorHAnsi" w:hAnsiTheme="minorHAnsi" w:cstheme="minorBidi"/>
+          <w:sz w:val="24"/>
+          <w:szCs w:val="24"/>
+          <w:lang w:val="en"/>
+        </w:rPr>
+        <w:t>W</w:t>
+      </w:r>
+      <w:r>
+        <w:rPr>
+          <w:rFonts w:asciiTheme="minorHAnsi" w:eastAsiaTheme="minorHAnsi" w:hAnsiTheme="minorHAnsi" w:cstheme="minorBidi"/>
+          <w:sz w:val="24"/>
+          <w:szCs w:val="24"/>
+          <w:lang w:val="en"/>
+        </w:rPr>
+        <w:t xml:space="preserve">R4. </w:t>
+      </w:r>
+      <w:r>
+        <w:rPr>
+          <w:rFonts w:asciiTheme="minorHAnsi" w:eastAsiaTheme="minorHAnsi" w:hAnsiTheme="minorHAnsi" w:cstheme="minorBidi"/>
+          <w:sz w:val="24"/>
+          <w:szCs w:val="24"/>
+          <w:lang w:val="en"/>
+        </w:rPr>
+        <w:t>I</w:t>
+      </w:r>
+      <w:r>
+        <w:rPr>
+          <w:rFonts w:asciiTheme="minorHAnsi" w:eastAsiaTheme="minorHAnsi" w:hAnsiTheme="minorHAnsi" w:cstheme="minorBidi"/>
+          <w:sz w:val="24"/>
+          <w:szCs w:val="24"/>
+          <w:lang w:val="en"/>
+        </w:rPr>
+        <w:t>n example below- the CDR3 region is underlined.</w:t>
       </w:r>
     </w:p>
     <w:p>
@@ -5052,7 +5141,17 @@
           <w:bCs/>
           <w:color w:val="00B050"/>
         </w:rPr>
-        <w:t>TGTGCCAGACA</w:t>
+        <w:t>TGT</w:t>
+      </w:r>
+      <w:r>
+        <w:rPr>
+          <w:rStyle w:val="strand"/>
+          <w:b/>
+          <w:bCs/>
+          <w:color w:val="00B050"/>
+          <w:u w:val="single"/>
+        </w:rPr>
+        <w:t>GCCAGACA</w:t>
       </w:r>
       <w:r>
         <w:rPr>
@@ -5060,6 +5159,7 @@
           <w:b/>
           <w:bCs/>
           <w:color w:val="FF66FF"/>
+          <w:u w:val="single"/>
         </w:rPr>
         <w:t>GGAGACAAC</w:t>
       </w:r>
@@ -5069,6 +5169,7 @@
           <w:b/>
           <w:bCs/>
           <w:color w:val="0070C0"/>
+          <w:u w:val="single"/>
         </w:rPr>
         <w:t>CTATGGCTCGGGGA</w:t>
       </w:r>
@@ -5078,6 +5179,7 @@
           <w:b/>
           <w:bCs/>
           <w:color w:val="CC66FF"/>
+          <w:u w:val="single"/>
         </w:rPr>
         <w:t>CCTATTATTTCAGG</w:t>
       </w:r>
@@ -5087,19 +5189,35 @@
           <w:b/>
           <w:bCs/>
           <w:color w:val="FFC000"/>
-        </w:rPr>
-        <w:t>TACTACTTCTACGGTCTGGACGTCTGG</w:t>
-      </w:r>
-      <w:r>
-        <w:rPr>
-          <w:rStyle w:val="strand"/>
+          <w:u w:val="single"/>
+        </w:rPr>
+        <w:t>TACTACTTCTACGGTCTGGACGTC</w:t>
+      </w:r>
+      <w:r>
+        <w:rPr>
+          <w:rStyle w:val="strand"/>
+          <w:b/>
+          <w:bCs/>
           <w:color w:val="FFC000"/>
         </w:rPr>
+        <w:t>TGG</w:t>
+      </w:r>
+      <w:r>
+        <w:rPr>
+          <w:rStyle w:val="strand"/>
+          <w:color w:val="FFC000"/>
+        </w:rPr>
         <w:t>GGCCAAGGGGCCACGGTCACCGTCTCCTCA</w:t>
       </w:r>
     </w:p>
     <w:p>
       <w:pPr>
+        <w:rPr>
+          <w:sz w:val="24"/>
+          <w:szCs w:val="24"/>
+        </w:rPr>
+      </w:pPr>
+      <w:r>
         <w:rPr>
           <w:sz w:val="24"/>
           <w:szCs w:val="24"/>
@@ -5107,7 +5225,57 @@
           <w:u w:val="single"/>
           <w:lang w:val="en"/>
         </w:rPr>
-      </w:pPr>
+        <w:t>CONSCOUNT</w:t>
+      </w:r>
+      <w:r>
+        <w:rPr>
+          <w:sz w:val="24"/>
+          <w:szCs w:val="24"/>
+        </w:rPr>
+        <w:t>: N</w:t>
+      </w:r>
+      <w:r>
+        <w:rPr>
+          <w:sz w:val="24"/>
+          <w:szCs w:val="24"/>
+        </w:rPr>
+        <w:t>umber of reads contributing to the UMI consensus sequence</w:t>
+      </w:r>
+      <w:r>
+        <w:rPr>
+          <w:sz w:val="24"/>
+          <w:szCs w:val="24"/>
+        </w:rPr>
+        <w:t>. Meaning – number of s</w:t>
+      </w:r>
+      <w:r>
+        <w:rPr>
+          <w:sz w:val="24"/>
+          <w:szCs w:val="24"/>
+        </w:rPr>
+        <w:t>equences with same UMI (originating from same source)</w:t>
+      </w:r>
+      <w:r>
+        <w:rPr>
+          <w:sz w:val="24"/>
+          <w:szCs w:val="24"/>
+        </w:rPr>
+        <w:t>.</w:t>
+      </w:r>
+      <w:r>
+        <w:rPr>
+          <w:sz w:val="24"/>
+          <w:szCs w:val="24"/>
+        </w:rPr>
+        <w:t xml:space="preserve"> In our example this value is </w:t>
+      </w:r>
+      <w:r>
+        <w:rPr>
+          <w:sz w:val="24"/>
+          <w:szCs w:val="24"/>
+        </w:rPr>
+        <w:t>7.</w:t>
+      </w:r>
     </w:p>
     <w:p>
       <w:pPr>
@@ -5124,65 +5292,8 @@
           <w:u w:val="single"/>
           <w:lang w:val="en"/>
         </w:rPr>
-        <w:t>CONSCOUNT</w:t>
-      </w:r>
-      <w:r>
-        <w:rPr>
-          <w:sz w:val="24"/>
-          <w:szCs w:val="24"/>
-        </w:rPr>
-        <w:t>: N</w:t>
-      </w:r>
-      <w:r>
-        <w:rPr>
-          <w:sz w:val="24"/>
-          <w:szCs w:val="24"/>
-        </w:rPr>
-        <w:t>umber of reads contributing to the UMI consensus sequence</w:t>
-      </w:r>
-      <w:r>
-        <w:rPr>
-          <w:sz w:val="24"/>
-          <w:szCs w:val="24"/>
-        </w:rPr>
-        <w:t>. Meaning – number of s</w:t>
-      </w:r>
-      <w:r>
-        <w:rPr>
-          <w:sz w:val="24"/>
-          <w:szCs w:val="24"/>
-        </w:rPr>
-        <w:t>equences with same UMI (originating from same source)</w:t>
-      </w:r>
-      <w:r>
-        <w:rPr>
-          <w:sz w:val="24"/>
-          <w:szCs w:val="24"/>
-        </w:rPr>
-        <w:t>.</w:t>
-      </w:r>
-      <w:r>
-        <w:rPr>
-          <w:sz w:val="24"/>
-          <w:szCs w:val="24"/>
-        </w:rPr>
-        <w:t xml:space="preserve"> In our example this value is </w:t>
-      </w:r>
-      <w:r>
-        <w:rPr>
-          <w:sz w:val="24"/>
-          <w:szCs w:val="24"/>
-        </w:rPr>
-        <w:t>7.</w:t>
-      </w:r>
-    </w:p>
-    <w:p>
-      <w:pPr>
-        <w:rPr>
-          <w:sz w:val="24"/>
-          <w:szCs w:val="24"/>
-        </w:rPr>
-      </w:pPr>
+        <w:t>DUPCOUNT</w:t>
+      </w:r>
       <w:r>
         <w:rPr>
           <w:sz w:val="24"/>
@@ -5191,43 +5302,164 @@
           <w:u w:val="single"/>
           <w:lang w:val="en"/>
         </w:rPr>
-        <w:t>DUPCOUNT</w:t>
-      </w:r>
+        <w:t xml:space="preserve">: </w:t>
+      </w:r>
+      <w:r>
+        <w:rPr>
+          <w:sz w:val="24"/>
+          <w:szCs w:val="24"/>
+        </w:rPr>
+        <w:t xml:space="preserve">Number of </w:t>
+      </w:r>
+      <w:r>
+        <w:rPr>
+          <w:sz w:val="24"/>
+          <w:szCs w:val="24"/>
+        </w:rPr>
+        <w:t xml:space="preserve">exact </w:t>
+      </w:r>
+      <w:r>
+        <w:rPr>
+          <w:sz w:val="24"/>
+          <w:szCs w:val="24"/>
+        </w:rPr>
+        <w:t>same sequences but different UMI</w:t>
+      </w:r>
+      <w:r>
+        <w:rPr>
+          <w:sz w:val="24"/>
+          <w:szCs w:val="24"/>
+        </w:rPr>
+        <w:t>.</w:t>
+      </w:r>
+      <w:r>
+        <w:rPr>
+          <w:sz w:val="24"/>
+          <w:szCs w:val="24"/>
+        </w:rPr>
+        <w:t xml:space="preserve"> In our example it is 1.</w:t>
+      </w:r>
+    </w:p>
+    <w:p>
+      <w:pPr>
+        <w:rPr>
+          <w:sz w:val="24"/>
+          <w:szCs w:val="24"/>
+        </w:rPr>
+      </w:pPr>
+      <w:r>
+        <w:rPr>
+          <w:sz w:val="24"/>
+          <w:szCs w:val="24"/>
+        </w:rPr>
+        <w:br w:type="page"/>
+      </w:r>
+    </w:p>
+    <w:p>
+      <w:pPr>
+        <w:rPr>
+          <w:b/>
+          <w:bCs/>
+          <w:sz w:val="24"/>
+          <w:szCs w:val="24"/>
+          <w:u w:val="single"/>
+        </w:rPr>
+      </w:pPr>
+      <w:r>
+        <w:rPr>
+          <w:b/>
+          <w:bCs/>
+          <w:sz w:val="24"/>
+          <w:szCs w:val="24"/>
+          <w:u w:val="single"/>
+        </w:rPr>
+        <w:lastRenderedPageBreak/>
+        <w:t>Following fields are calculated:</w:t>
+      </w:r>
+    </w:p>
+    <w:p>
+      <w:pPr>
+        <w:rPr>
+          <w:sz w:val="24"/>
+          <w:szCs w:val="24"/>
+        </w:rPr>
+      </w:pPr>
       <w:r>
         <w:rPr>
           <w:sz w:val="24"/>
           <w:szCs w:val="24"/>
           <w:highlight w:val="lightGray"/>
           <w:u w:val="single"/>
-          <w:lang w:val="en"/>
-        </w:rPr>
-        <w:t xml:space="preserve">: </w:t>
-      </w:r>
-      <w:r>
-        <w:rPr>
-          <w:sz w:val="24"/>
-          <w:szCs w:val="24"/>
-        </w:rPr>
-        <w:t xml:space="preserve">Number of </w:t>
-      </w:r>
-      <w:r>
-        <w:rPr>
-          <w:sz w:val="24"/>
-          <w:szCs w:val="24"/>
-        </w:rPr>
-        <w:t xml:space="preserve">exact </w:t>
-      </w:r>
-      <w:r>
-        <w:rPr>
-          <w:sz w:val="24"/>
-          <w:szCs w:val="24"/>
-        </w:rPr>
-        <w:t>same sequences but different UMI</w:t>
-      </w:r>
-      <w:r>
-        <w:rPr>
-          <w:sz w:val="24"/>
-          <w:szCs w:val="24"/>
+        </w:rPr>
+        <w:t>CLONE</w:t>
+      </w:r>
+      <w:r>
+        <w:rPr>
+          <w:sz w:val="24"/>
+          <w:szCs w:val="24"/>
+        </w:rPr>
+        <w:t xml:space="preserve">: An integer </w:t>
+      </w:r>
+      <w:r>
+        <w:rPr>
+          <w:sz w:val="24"/>
+          <w:szCs w:val="24"/>
+        </w:rPr>
+        <w:t xml:space="preserve">that is same for all sequences with same </w:t>
+      </w:r>
+      <w:r>
+        <w:rPr>
+          <w:sz w:val="24"/>
+          <w:szCs w:val="24"/>
+          <w:highlight w:val="lightGray"/>
+        </w:rPr>
+        <w:t>SEQUENCE_</w:t>
+      </w:r>
+      <w:proofErr w:type="gramStart"/>
+      <w:r>
+        <w:rPr>
+          <w:sz w:val="24"/>
+          <w:szCs w:val="24"/>
+          <w:highlight w:val="lightGray"/>
+        </w:rPr>
+        <w:t>IMGT</w:t>
+      </w:r>
+      <w:r>
+        <w:rPr>
+          <w:sz w:val="24"/>
+          <w:szCs w:val="24"/>
+        </w:rPr>
+        <w:t>, and</w:t>
+      </w:r>
+      <w:proofErr w:type="gramEnd"/>
+      <w:r>
+        <w:rPr>
+          <w:sz w:val="24"/>
+          <w:szCs w:val="24"/>
+        </w:rPr>
+        <w:t xml:space="preserve"> is different between sequences with different </w:t>
+      </w:r>
+      <w:r>
+        <w:rPr>
+          <w:sz w:val="24"/>
+          <w:szCs w:val="24"/>
+          <w:highlight w:val="lightGray"/>
+        </w:rPr>
+        <w:t>SEQUENCE_IMGT</w:t>
+      </w:r>
+      <w:r>
+        <w:rPr>
+          <w:sz w:val="24"/>
+          <w:szCs w:val="24"/>
+          <w:highlight w:val="lightGray"/>
+        </w:rPr>
+        <w:t>_D_MASK</w:t>
+      </w:r>
+      <w:r>
+        <w:rPr>
+          <w:sz w:val="24"/>
+          <w:szCs w:val="24"/>
+          <w:highlight w:val="lightGray"/>
         </w:rPr>
         <w:t>.</w:t>
       </w:r>
@@ -5236,22 +5468,23 @@
           <w:sz w:val="24"/>
           <w:szCs w:val="24"/>
         </w:rPr>
-        <w:t xml:space="preserve"> In our example it is 1.</w:t>
-      </w:r>
-    </w:p>
-    <w:p>
-      <w:pPr>
-        <w:rPr>
-          <w:sz w:val="24"/>
-          <w:szCs w:val="24"/>
-        </w:rPr>
-      </w:pPr>
-      <w:r>
-        <w:rPr>
-          <w:sz w:val="24"/>
-          <w:szCs w:val="24"/>
-        </w:rPr>
-        <w:br w:type="page"/>
+        <w:t xml:space="preserve"> All sequences in one clone have same </w:t>
+      </w:r>
+      <w:proofErr w:type="gramStart"/>
+      <w:r>
+        <w:rPr>
+          <w:sz w:val="24"/>
+          <w:szCs w:val="24"/>
+        </w:rPr>
+        <w:t>V,D</w:t>
+      </w:r>
+      <w:proofErr w:type="gramEnd"/>
+      <w:r>
+        <w:rPr>
+          <w:sz w:val="24"/>
+          <w:szCs w:val="24"/>
+        </w:rPr>
+        <w:t>,J alleles, and same junction length.</w:t>
       </w:r>
     </w:p>
     <w:p>
@@ -5259,8 +5492,8 @@
         <w:rPr>
           <w:b/>
           <w:bCs/>
-          <w:sz w:val="32"/>
-          <w:szCs w:val="32"/>
+          <w:sz w:val="24"/>
+          <w:szCs w:val="24"/>
           <w:u w:val="single"/>
         </w:rPr>
       </w:pPr>
@@ -5268,109 +5501,1009 @@
         <w:rPr>
           <w:b/>
           <w:bCs/>
-          <w:sz w:val="32"/>
-          <w:szCs w:val="32"/>
+          <w:sz w:val="24"/>
+          <w:szCs w:val="24"/>
           <w:u w:val="single"/>
         </w:rPr>
+        <w:t>Region definitions</w:t>
+      </w:r>
+      <w:r>
+        <w:rPr>
+          <w:b/>
+          <w:bCs/>
+          <w:sz w:val="24"/>
+          <w:szCs w:val="24"/>
+          <w:u w:val="single"/>
+        </w:rPr>
+        <w:t xml:space="preserve"> (CDR and FW</w:t>
+      </w:r>
+      <w:r>
+        <w:rPr>
+          <w:b/>
+          <w:bCs/>
+          <w:sz w:val="24"/>
+          <w:szCs w:val="24"/>
+          <w:u w:val="single"/>
+        </w:rPr>
+        <w:t>R</w:t>
+      </w:r>
+      <w:r>
+        <w:rPr>
+          <w:b/>
+          <w:bCs/>
+          <w:sz w:val="24"/>
+          <w:szCs w:val="24"/>
+          <w:u w:val="single"/>
+        </w:rPr>
+        <w:t>)</w:t>
+      </w:r>
+      <w:r>
+        <w:rPr>
+          <w:b/>
+          <w:bCs/>
+          <w:sz w:val="24"/>
+          <w:szCs w:val="24"/>
+          <w:u w:val="single"/>
+        </w:rPr>
+        <w:t>:</w:t>
+      </w:r>
+    </w:p>
+    <w:tbl>
+      <w:tblPr>
+        <w:tblStyle w:val="TableGrid"/>
+        <w:tblW w:w="10456" w:type="dxa"/>
+        <w:tblLook w:val="04A0" w:firstRow="1" w:lastRow="0" w:firstColumn="1" w:lastColumn="0" w:noHBand="0" w:noVBand="1"/>
+      </w:tblPr>
+      <w:tblGrid>
+        <w:gridCol w:w="992"/>
+        <w:gridCol w:w="2210"/>
+        <w:gridCol w:w="2350"/>
+        <w:gridCol w:w="2240"/>
+        <w:gridCol w:w="2664"/>
+      </w:tblGrid>
+      <w:tr>
+        <w:trPr>
+          <w:cantSplit/>
+          <w:tblHeader/>
+        </w:trPr>
+        <w:tc>
+          <w:tcPr>
+            <w:tcW w:w="992" w:type="dxa"/>
+            <w:shd w:val="clear" w:color="auto" w:fill="E7E6E6" w:themeFill="background2"/>
+          </w:tcPr>
+          <w:p>
+            <w:pPr>
+              <w:rPr>
+                <w:sz w:val="24"/>
+                <w:szCs w:val="24"/>
+              </w:rPr>
+            </w:pPr>
+            <w:r>
+              <w:rPr>
+                <w:sz w:val="24"/>
+                <w:szCs w:val="24"/>
+              </w:rPr>
+              <w:t>Region</w:t>
+            </w:r>
+          </w:p>
+        </w:tc>
+        <w:tc>
+          <w:tcPr>
+            <w:tcW w:w="2210" w:type="dxa"/>
+            <w:shd w:val="clear" w:color="auto" w:fill="E7E6E6" w:themeFill="background2"/>
+          </w:tcPr>
+          <w:p>
+            <w:pPr>
+              <w:rPr>
+                <w:sz w:val="24"/>
+                <w:szCs w:val="24"/>
+              </w:rPr>
+            </w:pPr>
+            <w:r>
+              <w:rPr>
+                <w:sz w:val="24"/>
+                <w:szCs w:val="24"/>
+              </w:rPr>
+              <w:t>Range in nucleotides in SEQUENCE_IMGT</w:t>
+            </w:r>
+          </w:p>
+        </w:tc>
+        <w:tc>
+          <w:tcPr>
+            <w:tcW w:w="2350" w:type="dxa"/>
+            <w:shd w:val="clear" w:color="auto" w:fill="E7E6E6" w:themeFill="background2"/>
+          </w:tcPr>
+          <w:p>
+            <w:pPr>
+              <w:rPr>
+                <w:sz w:val="24"/>
+                <w:szCs w:val="24"/>
+              </w:rPr>
+            </w:pPr>
+            <w:r>
+              <w:rPr>
+                <w:sz w:val="24"/>
+                <w:szCs w:val="24"/>
+              </w:rPr>
+              <w:t>Range in Amino acids in SEQUENCE_IMGT</w:t>
+            </w:r>
+          </w:p>
+        </w:tc>
+        <w:tc>
+          <w:tcPr>
+            <w:tcW w:w="2240" w:type="dxa"/>
+            <w:shd w:val="clear" w:color="auto" w:fill="E7E6E6" w:themeFill="background2"/>
+          </w:tcPr>
+          <w:p>
+            <w:pPr>
+              <w:rPr>
+                <w:sz w:val="24"/>
+                <w:szCs w:val="24"/>
+              </w:rPr>
+            </w:pPr>
+            <w:r>
+              <w:rPr>
+                <w:sz w:val="24"/>
+                <w:szCs w:val="24"/>
+              </w:rPr>
+              <w:t>Range for number of Amino Acids (depending on the V/J gene and allele)</w:t>
+            </w:r>
+          </w:p>
+        </w:tc>
+        <w:tc>
+          <w:tcPr>
+            <w:tcW w:w="2664" w:type="dxa"/>
+            <w:shd w:val="clear" w:color="auto" w:fill="E7E6E6" w:themeFill="background2"/>
+          </w:tcPr>
+          <w:p>
+            <w:pPr>
+              <w:rPr>
+                <w:sz w:val="24"/>
+                <w:szCs w:val="24"/>
+              </w:rPr>
+            </w:pPr>
+            <w:r>
+              <w:rPr>
+                <w:sz w:val="24"/>
+                <w:szCs w:val="24"/>
+              </w:rPr>
+              <w:t>Comments</w:t>
+            </w:r>
+          </w:p>
+        </w:tc>
+      </w:tr>
+      <w:tr>
+        <w:trPr>
+          <w:cantSplit/>
+        </w:trPr>
+        <w:tc>
+          <w:tcPr>
+            <w:tcW w:w="992" w:type="dxa"/>
+          </w:tcPr>
+          <w:p>
+            <w:pPr>
+              <w:rPr>
+                <w:sz w:val="24"/>
+                <w:szCs w:val="24"/>
+              </w:rPr>
+            </w:pPr>
+            <w:r>
+              <w:rPr>
+                <w:sz w:val="24"/>
+                <w:szCs w:val="24"/>
+              </w:rPr>
+              <w:t>FWR1</w:t>
+            </w:r>
+          </w:p>
+        </w:tc>
+        <w:tc>
+          <w:tcPr>
+            <w:tcW w:w="2210" w:type="dxa"/>
+          </w:tcPr>
+          <w:p>
+            <w:pPr>
+              <w:rPr>
+                <w:sz w:val="24"/>
+                <w:szCs w:val="24"/>
+              </w:rPr>
+            </w:pPr>
+            <w:r>
+              <w:rPr>
+                <w:sz w:val="24"/>
+                <w:szCs w:val="24"/>
+              </w:rPr>
+              <w:t>1 - 78</w:t>
+            </w:r>
+          </w:p>
+        </w:tc>
+        <w:tc>
+          <w:tcPr>
+            <w:tcW w:w="2350" w:type="dxa"/>
+          </w:tcPr>
+          <w:p>
+            <w:pPr>
+              <w:rPr>
+                <w:sz w:val="24"/>
+                <w:szCs w:val="24"/>
+              </w:rPr>
+            </w:pPr>
+            <w:r>
+              <w:rPr>
+                <w:sz w:val="24"/>
+                <w:szCs w:val="24"/>
+              </w:rPr>
+              <w:t>1 - 26</w:t>
+            </w:r>
+          </w:p>
+        </w:tc>
+        <w:tc>
+          <w:tcPr>
+            <w:tcW w:w="2240" w:type="dxa"/>
+          </w:tcPr>
+          <w:p>
+            <w:pPr>
+              <w:rPr>
+                <w:sz w:val="24"/>
+                <w:szCs w:val="24"/>
+              </w:rPr>
+            </w:pPr>
+            <w:r>
+              <w:rPr>
+                <w:sz w:val="24"/>
+                <w:szCs w:val="24"/>
+              </w:rPr>
+              <w:t xml:space="preserve">25-26 </w:t>
+            </w:r>
+          </w:p>
+        </w:tc>
+        <w:tc>
+          <w:tcPr>
+            <w:tcW w:w="2664" w:type="dxa"/>
+          </w:tcPr>
+          <w:p>
+            <w:pPr>
+              <w:rPr>
+                <w:sz w:val="24"/>
+                <w:szCs w:val="24"/>
+              </w:rPr>
+            </w:pPr>
+          </w:p>
+        </w:tc>
+      </w:tr>
+      <w:tr>
+        <w:trPr>
+          <w:cantSplit/>
+        </w:trPr>
+        <w:tc>
+          <w:tcPr>
+            <w:tcW w:w="992" w:type="dxa"/>
+          </w:tcPr>
+          <w:p>
+            <w:pPr>
+              <w:rPr>
+                <w:sz w:val="24"/>
+                <w:szCs w:val="24"/>
+              </w:rPr>
+            </w:pPr>
+            <w:r>
+              <w:rPr>
+                <w:sz w:val="24"/>
+                <w:szCs w:val="24"/>
+              </w:rPr>
+              <w:t>CDR1</w:t>
+            </w:r>
+          </w:p>
+        </w:tc>
+        <w:tc>
+          <w:tcPr>
+            <w:tcW w:w="2210" w:type="dxa"/>
+          </w:tcPr>
+          <w:p>
+            <w:pPr>
+              <w:rPr>
+                <w:sz w:val="24"/>
+                <w:szCs w:val="24"/>
+              </w:rPr>
+            </w:pPr>
+            <w:r>
+              <w:rPr>
+                <w:sz w:val="24"/>
+                <w:szCs w:val="24"/>
+              </w:rPr>
+              <w:t>79 - 114</w:t>
+            </w:r>
+          </w:p>
+        </w:tc>
+        <w:tc>
+          <w:tcPr>
+            <w:tcW w:w="2350" w:type="dxa"/>
+          </w:tcPr>
+          <w:p>
+            <w:pPr>
+              <w:rPr>
+                <w:sz w:val="24"/>
+                <w:szCs w:val="24"/>
+              </w:rPr>
+            </w:pPr>
+            <w:r>
+              <w:rPr>
+                <w:sz w:val="24"/>
+                <w:szCs w:val="24"/>
+              </w:rPr>
+              <w:t>27 - 38</w:t>
+            </w:r>
+          </w:p>
+        </w:tc>
+        <w:tc>
+          <w:tcPr>
+            <w:tcW w:w="2240" w:type="dxa"/>
+          </w:tcPr>
+          <w:p>
+            <w:pPr>
+              <w:rPr>
+                <w:sz w:val="24"/>
+                <w:szCs w:val="24"/>
+              </w:rPr>
+            </w:pPr>
+            <w:r>
+              <w:rPr>
+                <w:sz w:val="24"/>
+                <w:szCs w:val="24"/>
+              </w:rPr>
+              <w:t xml:space="preserve">5-12 </w:t>
+            </w:r>
+          </w:p>
+        </w:tc>
+        <w:tc>
+          <w:tcPr>
+            <w:tcW w:w="2664" w:type="dxa"/>
+          </w:tcPr>
+          <w:p>
+            <w:pPr>
+              <w:rPr>
+                <w:sz w:val="24"/>
+                <w:szCs w:val="24"/>
+              </w:rPr>
+            </w:pPr>
+          </w:p>
+        </w:tc>
+      </w:tr>
+      <w:tr>
+        <w:trPr>
+          <w:cantSplit/>
+        </w:trPr>
+        <w:tc>
+          <w:tcPr>
+            <w:tcW w:w="992" w:type="dxa"/>
+          </w:tcPr>
+          <w:p>
+            <w:pPr>
+              <w:rPr>
+                <w:sz w:val="24"/>
+                <w:szCs w:val="24"/>
+              </w:rPr>
+            </w:pPr>
+            <w:r>
+              <w:rPr>
+                <w:sz w:val="24"/>
+                <w:szCs w:val="24"/>
+              </w:rPr>
+              <w:t>FWR2</w:t>
+            </w:r>
+          </w:p>
+        </w:tc>
+        <w:tc>
+          <w:tcPr>
+            <w:tcW w:w="2210" w:type="dxa"/>
+          </w:tcPr>
+          <w:p>
+            <w:pPr>
+              <w:rPr>
+                <w:sz w:val="24"/>
+                <w:szCs w:val="24"/>
+              </w:rPr>
+            </w:pPr>
+            <w:r>
+              <w:rPr>
+                <w:sz w:val="24"/>
+                <w:szCs w:val="24"/>
+              </w:rPr>
+              <w:t>115 - 165</w:t>
+            </w:r>
+          </w:p>
+        </w:tc>
+        <w:tc>
+          <w:tcPr>
+            <w:tcW w:w="2350" w:type="dxa"/>
+          </w:tcPr>
+          <w:p>
+            <w:pPr>
+              <w:rPr>
+                <w:sz w:val="24"/>
+                <w:szCs w:val="24"/>
+              </w:rPr>
+            </w:pPr>
+            <w:r>
+              <w:rPr>
+                <w:sz w:val="24"/>
+                <w:szCs w:val="24"/>
+              </w:rPr>
+              <w:t>39 - 55</w:t>
+            </w:r>
+          </w:p>
+        </w:tc>
+        <w:tc>
+          <w:tcPr>
+            <w:tcW w:w="2240" w:type="dxa"/>
+          </w:tcPr>
+          <w:p>
+            <w:pPr>
+              <w:rPr>
+                <w:sz w:val="24"/>
+                <w:szCs w:val="24"/>
+              </w:rPr>
+            </w:pPr>
+            <w:r>
+              <w:rPr>
+                <w:sz w:val="24"/>
+                <w:szCs w:val="24"/>
+              </w:rPr>
+              <w:t xml:space="preserve">16-17 </w:t>
+            </w:r>
+          </w:p>
+        </w:tc>
+        <w:tc>
+          <w:tcPr>
+            <w:tcW w:w="2664" w:type="dxa"/>
+          </w:tcPr>
+          <w:p>
+            <w:pPr>
+              <w:rPr>
+                <w:sz w:val="24"/>
+                <w:szCs w:val="24"/>
+              </w:rPr>
+            </w:pPr>
+          </w:p>
+        </w:tc>
+      </w:tr>
+      <w:tr>
+        <w:trPr>
+          <w:cantSplit/>
+        </w:trPr>
+        <w:tc>
+          <w:tcPr>
+            <w:tcW w:w="992" w:type="dxa"/>
+          </w:tcPr>
+          <w:p>
+            <w:pPr>
+              <w:rPr>
+                <w:sz w:val="24"/>
+                <w:szCs w:val="24"/>
+              </w:rPr>
+            </w:pPr>
+            <w:r>
+              <w:rPr>
+                <w:sz w:val="24"/>
+                <w:szCs w:val="24"/>
+              </w:rPr>
+              <w:t>CDR2</w:t>
+            </w:r>
+          </w:p>
+        </w:tc>
+        <w:tc>
+          <w:tcPr>
+            <w:tcW w:w="2210" w:type="dxa"/>
+          </w:tcPr>
+          <w:p>
+            <w:pPr>
+              <w:rPr>
+                <w:sz w:val="24"/>
+                <w:szCs w:val="24"/>
+              </w:rPr>
+            </w:pPr>
+            <w:r>
+              <w:rPr>
+                <w:sz w:val="24"/>
+                <w:szCs w:val="24"/>
+              </w:rPr>
+              <w:t>166 - 195</w:t>
+            </w:r>
+          </w:p>
+        </w:tc>
+        <w:tc>
+          <w:tcPr>
+            <w:tcW w:w="2350" w:type="dxa"/>
+          </w:tcPr>
+          <w:p>
+            <w:pPr>
+              <w:rPr>
+                <w:sz w:val="24"/>
+                <w:szCs w:val="24"/>
+              </w:rPr>
+            </w:pPr>
+            <w:r>
+              <w:rPr>
+                <w:sz w:val="24"/>
+                <w:szCs w:val="24"/>
+              </w:rPr>
+              <w:t>56 - 65</w:t>
+            </w:r>
+          </w:p>
+        </w:tc>
+        <w:tc>
+          <w:tcPr>
+            <w:tcW w:w="2240" w:type="dxa"/>
+          </w:tcPr>
+          <w:p>
+            <w:pPr>
+              <w:rPr>
+                <w:sz w:val="24"/>
+                <w:szCs w:val="24"/>
+              </w:rPr>
+            </w:pPr>
+            <w:r>
+              <w:rPr>
+                <w:sz w:val="24"/>
+                <w:szCs w:val="24"/>
+              </w:rPr>
+              <w:t xml:space="preserve">0-10 </w:t>
+            </w:r>
+          </w:p>
+        </w:tc>
+        <w:tc>
+          <w:tcPr>
+            <w:tcW w:w="2664" w:type="dxa"/>
+          </w:tcPr>
+          <w:p>
+            <w:pPr>
+              <w:rPr>
+                <w:sz w:val="24"/>
+                <w:szCs w:val="24"/>
+              </w:rPr>
+            </w:pPr>
+          </w:p>
+        </w:tc>
+      </w:tr>
+      <w:tr>
+        <w:trPr>
+          <w:cantSplit/>
+        </w:trPr>
+        <w:tc>
+          <w:tcPr>
+            <w:tcW w:w="992" w:type="dxa"/>
+          </w:tcPr>
+          <w:p>
+            <w:pPr>
+              <w:rPr>
+                <w:sz w:val="24"/>
+                <w:szCs w:val="24"/>
+              </w:rPr>
+            </w:pPr>
+            <w:r>
+              <w:rPr>
+                <w:sz w:val="24"/>
+                <w:szCs w:val="24"/>
+              </w:rPr>
+              <w:t>FWR3</w:t>
+            </w:r>
+          </w:p>
+        </w:tc>
+        <w:tc>
+          <w:tcPr>
+            <w:tcW w:w="2210" w:type="dxa"/>
+          </w:tcPr>
+          <w:p>
+            <w:pPr>
+              <w:rPr>
+                <w:sz w:val="24"/>
+                <w:szCs w:val="24"/>
+              </w:rPr>
+            </w:pPr>
+            <w:r>
+              <w:rPr>
+                <w:sz w:val="24"/>
+                <w:szCs w:val="24"/>
+              </w:rPr>
+              <w:t>196 - 312</w:t>
+            </w:r>
+          </w:p>
+        </w:tc>
+        <w:tc>
+          <w:tcPr>
+            <w:tcW w:w="2350" w:type="dxa"/>
+          </w:tcPr>
+          <w:p>
+            <w:pPr>
+              <w:rPr>
+                <w:sz w:val="24"/>
+                <w:szCs w:val="24"/>
+              </w:rPr>
+            </w:pPr>
+            <w:r>
+              <w:rPr>
+                <w:sz w:val="24"/>
+                <w:szCs w:val="24"/>
+              </w:rPr>
+              <w:t>66 - 104</w:t>
+            </w:r>
+          </w:p>
+        </w:tc>
+        <w:tc>
+          <w:tcPr>
+            <w:tcW w:w="2240" w:type="dxa"/>
+          </w:tcPr>
+          <w:p>
+            <w:pPr>
+              <w:rPr>
+                <w:sz w:val="24"/>
+                <w:szCs w:val="24"/>
+              </w:rPr>
+            </w:pPr>
+            <w:r>
+              <w:rPr>
+                <w:sz w:val="24"/>
+                <w:szCs w:val="24"/>
+              </w:rPr>
+              <w:t xml:space="preserve">36-39 </w:t>
+            </w:r>
+          </w:p>
+        </w:tc>
+        <w:tc>
+          <w:tcPr>
+            <w:tcW w:w="2664" w:type="dxa"/>
+          </w:tcPr>
+          <w:p>
+            <w:pPr>
+              <w:rPr>
+                <w:sz w:val="24"/>
+                <w:szCs w:val="24"/>
+              </w:rPr>
+            </w:pPr>
+          </w:p>
+        </w:tc>
+      </w:tr>
+      <w:tr>
+        <w:trPr>
+          <w:cantSplit/>
+        </w:trPr>
+        <w:tc>
+          <w:tcPr>
+            <w:tcW w:w="992" w:type="dxa"/>
+          </w:tcPr>
+          <w:p>
+            <w:pPr>
+              <w:rPr>
+                <w:sz w:val="24"/>
+                <w:szCs w:val="24"/>
+              </w:rPr>
+            </w:pPr>
+            <w:r>
+              <w:rPr>
+                <w:sz w:val="24"/>
+                <w:szCs w:val="24"/>
+              </w:rPr>
+              <w:t>CDR3</w:t>
+            </w:r>
+          </w:p>
+        </w:tc>
+        <w:tc>
+          <w:tcPr>
+            <w:tcW w:w="2210" w:type="dxa"/>
+          </w:tcPr>
+          <w:p>
+            <w:pPr>
+              <w:rPr>
+                <w:sz w:val="24"/>
+                <w:szCs w:val="24"/>
+              </w:rPr>
+            </w:pPr>
+            <w:r>
+              <w:rPr>
+                <w:sz w:val="24"/>
+                <w:szCs w:val="24"/>
+              </w:rPr>
+              <w:t>313 - 351</w:t>
+            </w:r>
+          </w:p>
+        </w:tc>
+        <w:tc>
+          <w:tcPr>
+            <w:tcW w:w="2350" w:type="dxa"/>
+          </w:tcPr>
+          <w:p>
+            <w:pPr>
+              <w:rPr>
+                <w:sz w:val="24"/>
+                <w:szCs w:val="24"/>
+              </w:rPr>
+            </w:pPr>
+            <w:r>
+              <w:rPr>
+                <w:sz w:val="24"/>
+                <w:szCs w:val="24"/>
+              </w:rPr>
+              <w:t>105 - 117</w:t>
+            </w:r>
+          </w:p>
+        </w:tc>
+        <w:tc>
+          <w:tcPr>
+            <w:tcW w:w="2240" w:type="dxa"/>
+          </w:tcPr>
+          <w:p>
+            <w:pPr>
+              <w:rPr>
+                <w:sz w:val="24"/>
+                <w:szCs w:val="24"/>
+              </w:rPr>
+            </w:pPr>
+            <w:r>
+              <w:rPr>
+                <w:sz w:val="24"/>
+                <w:szCs w:val="24"/>
+              </w:rPr>
+              <w:t>2-13</w:t>
+            </w:r>
+          </w:p>
+        </w:tc>
+        <w:tc>
+          <w:tcPr>
+            <w:tcW w:w="2664" w:type="dxa"/>
+          </w:tcPr>
+          <w:p>
+            <w:pPr>
+              <w:rPr>
+                <w:sz w:val="24"/>
+                <w:szCs w:val="24"/>
+              </w:rPr>
+            </w:pPr>
+            <w:r>
+              <w:rPr>
+                <w:sz w:val="24"/>
+                <w:szCs w:val="24"/>
+              </w:rPr>
+              <w:t>Can be much larger than 13 Amino Acids in none germline genes (after V(D)J recombination).</w:t>
+            </w:r>
+          </w:p>
+        </w:tc>
+      </w:tr>
+      <w:tr>
+        <w:trPr>
+          <w:cantSplit/>
+        </w:trPr>
+        <w:tc>
+          <w:tcPr>
+            <w:tcW w:w="992" w:type="dxa"/>
+          </w:tcPr>
+          <w:p>
+            <w:pPr>
+              <w:rPr>
+                <w:sz w:val="24"/>
+                <w:szCs w:val="24"/>
+              </w:rPr>
+            </w:pPr>
+            <w:r>
+              <w:rPr>
+                <w:sz w:val="24"/>
+                <w:szCs w:val="24"/>
+              </w:rPr>
+              <w:t>FWR4</w:t>
+            </w:r>
+          </w:p>
+        </w:tc>
+        <w:tc>
+          <w:tcPr>
+            <w:tcW w:w="2210" w:type="dxa"/>
+          </w:tcPr>
+          <w:p>
+            <w:pPr>
+              <w:rPr>
+                <w:sz w:val="24"/>
+                <w:szCs w:val="24"/>
+              </w:rPr>
+            </w:pPr>
+            <w:r>
+              <w:rPr>
+                <w:sz w:val="24"/>
+                <w:szCs w:val="24"/>
+              </w:rPr>
+              <w:t>352 - 387</w:t>
+            </w:r>
+          </w:p>
+        </w:tc>
+        <w:tc>
+          <w:tcPr>
+            <w:tcW w:w="2350" w:type="dxa"/>
+          </w:tcPr>
+          <w:p>
+            <w:pPr>
+              <w:rPr>
+                <w:sz w:val="24"/>
+                <w:szCs w:val="24"/>
+              </w:rPr>
+            </w:pPr>
+            <w:r>
+              <w:rPr>
+                <w:sz w:val="24"/>
+                <w:szCs w:val="24"/>
+              </w:rPr>
+              <w:t>118 - 129</w:t>
+            </w:r>
+          </w:p>
+        </w:tc>
+        <w:tc>
+          <w:tcPr>
+            <w:tcW w:w="2240" w:type="dxa"/>
+          </w:tcPr>
+          <w:p>
+            <w:pPr>
+              <w:rPr>
+                <w:sz w:val="24"/>
+                <w:szCs w:val="24"/>
+              </w:rPr>
+            </w:pPr>
+            <w:r>
+              <w:rPr>
+                <w:sz w:val="24"/>
+                <w:szCs w:val="24"/>
+              </w:rPr>
+              <w:t>10-12</w:t>
+            </w:r>
+          </w:p>
+        </w:tc>
+        <w:tc>
+          <w:tcPr>
+            <w:tcW w:w="2664" w:type="dxa"/>
+          </w:tcPr>
+          <w:p>
+            <w:pPr>
+              <w:rPr>
+                <w:sz w:val="24"/>
+                <w:szCs w:val="24"/>
+              </w:rPr>
+            </w:pPr>
+          </w:p>
+        </w:tc>
+      </w:tr>
+    </w:tbl>
+    <w:p>
+      <w:pPr>
+        <w:rPr>
+          <w:sz w:val="24"/>
+          <w:szCs w:val="24"/>
+        </w:rPr>
+      </w:pPr>
+    </w:p>
+    <w:p>
+      <w:pPr>
+        <w:rPr>
+          <w:sz w:val="24"/>
+          <w:szCs w:val="24"/>
+        </w:rPr>
+      </w:pPr>
+      <w:r>
+        <w:rPr>
+          <w:sz w:val="24"/>
+          <w:szCs w:val="24"/>
+        </w:rPr>
+        <w:t>The above is based on:</w:t>
+      </w:r>
+    </w:p>
+    <w:p>
+      <w:hyperlink r:id="rId9" w:history="1">
+        <w:r>
+          <w:rPr>
+            <w:rStyle w:val="Hyperlink"/>
+          </w:rPr>
+          <w:t>http://www.imgt.org/IMGTScientificChart/Nomenclature/IMGT-FRCDRdefinition.html</w:t>
+        </w:r>
+      </w:hyperlink>
+    </w:p>
+    <w:p>
+      <w:r>
+        <w:t>and</w:t>
+      </w:r>
+    </w:p>
+    <w:p>
+      <w:pPr>
+        <w:rPr>
+          <w:sz w:val="24"/>
+          <w:szCs w:val="24"/>
+        </w:rPr>
+      </w:pPr>
+      <w:hyperlink r:id="rId10" w:history="1">
+        <w:r>
+          <w:rPr>
+            <w:rStyle w:val="Hyperlink"/>
+          </w:rPr>
+          <w:t>http://www.imgt.org/IMGTScientificChart/Numb</w:t>
+        </w:r>
+        <w:r>
+          <w:rPr>
+            <w:rStyle w:val="Hyperlink"/>
+          </w:rPr>
+          <w:t>e</w:t>
+        </w:r>
+        <w:r>
+          <w:rPr>
+            <w:rStyle w:val="Hyperlink"/>
+          </w:rPr>
+          <w:t>ring/IMGTIGVLsuperfamily.html</w:t>
+        </w:r>
+      </w:hyperlink>
+    </w:p>
+    <w:p>
+      <w:pPr>
+        <w:rPr>
+          <w:b/>
+          <w:bCs/>
+          <w:sz w:val="24"/>
+          <w:szCs w:val="24"/>
+          <w:u w:val="single"/>
+        </w:rPr>
+      </w:pPr>
+      <w:r>
+        <w:rPr>
+          <w:b/>
+          <w:bCs/>
+          <w:sz w:val="24"/>
+          <w:szCs w:val="24"/>
+          <w:u w:val="single"/>
+        </w:rPr>
+        <w:t>Codon table:</w:t>
+      </w:r>
+    </w:p>
+    <w:p>
+      <w:pPr>
+        <w:rPr>
+          <w:sz w:val="24"/>
+          <w:szCs w:val="24"/>
+          <w:lang w:val="en"/>
+        </w:rPr>
+      </w:pPr>
+      <w:bookmarkStart w:id="0" w:name="_GoBack"/>
+      <w:r>
+        <w:rPr>
+          <w:noProof/>
+        </w:rPr>
         <w:lastRenderedPageBreak/>
-        <w:t>Following fields are calculated:</w:t>
-      </w:r>
-    </w:p>
-    <w:p>
-      <w:pPr>
-        <w:rPr>
-          <w:sz w:val="24"/>
-          <w:szCs w:val="24"/>
-        </w:rPr>
-      </w:pPr>
-      <w:r>
-        <w:rPr>
-          <w:sz w:val="24"/>
-          <w:szCs w:val="24"/>
-          <w:highlight w:val="lightGray"/>
-          <w:u w:val="single"/>
-        </w:rPr>
-        <w:t>CLONE</w:t>
-      </w:r>
-      <w:r>
-        <w:rPr>
-          <w:sz w:val="24"/>
-          <w:szCs w:val="24"/>
-        </w:rPr>
-        <w:t xml:space="preserve">: An integer </w:t>
-      </w:r>
-      <w:r>
-        <w:rPr>
-          <w:sz w:val="24"/>
-          <w:szCs w:val="24"/>
-        </w:rPr>
-        <w:t xml:space="preserve">that is same for all sequences with same </w:t>
-      </w:r>
-      <w:r>
-        <w:rPr>
-          <w:sz w:val="24"/>
-          <w:szCs w:val="24"/>
-          <w:highlight w:val="lightGray"/>
-        </w:rPr>
-        <w:t>SEQUENCE_</w:t>
-      </w:r>
-      <w:proofErr w:type="gramStart"/>
-      <w:r>
-        <w:rPr>
-          <w:sz w:val="24"/>
-          <w:szCs w:val="24"/>
-          <w:highlight w:val="lightGray"/>
-        </w:rPr>
-        <w:t>IMGT</w:t>
-      </w:r>
-      <w:r>
-        <w:rPr>
-          <w:sz w:val="24"/>
-          <w:szCs w:val="24"/>
-        </w:rPr>
-        <w:t>, and</w:t>
-      </w:r>
-      <w:proofErr w:type="gramEnd"/>
-      <w:r>
-        <w:rPr>
-          <w:sz w:val="24"/>
-          <w:szCs w:val="24"/>
-        </w:rPr>
-        <w:t xml:space="preserve"> is different between sequences with different </w:t>
-      </w:r>
-      <w:r>
-        <w:rPr>
-          <w:sz w:val="24"/>
-          <w:szCs w:val="24"/>
-          <w:highlight w:val="lightGray"/>
-        </w:rPr>
-        <w:t>SEQUENCE_IMGT</w:t>
-      </w:r>
-      <w:r>
-        <w:rPr>
-          <w:sz w:val="24"/>
-          <w:szCs w:val="24"/>
-          <w:highlight w:val="lightGray"/>
-        </w:rPr>
-        <w:t>_D_MASK</w:t>
-      </w:r>
-      <w:r>
-        <w:rPr>
-          <w:sz w:val="24"/>
-          <w:szCs w:val="24"/>
-          <w:highlight w:val="lightGray"/>
-        </w:rPr>
-        <w:t>.</w:t>
-      </w:r>
-    </w:p>
-    <w:p>
-      <w:pPr>
-        <w:rPr>
-          <w:sz w:val="24"/>
-          <w:szCs w:val="24"/>
-          <w:lang w:val="en"/>
-        </w:rPr>
-      </w:pPr>
+        <w:drawing>
+          <wp:inline distT="0" distB="0" distL="0" distR="0" wp14:anchorId="138B2A8B" wp14:editId="2CEE37EB">
+            <wp:extent cx="4832489" cy="5224961"/>
+            <wp:effectExtent l="0" t="0" r="6350" b="0"/>
+            <wp:docPr id="2" name="Picture 2"/>
+            <wp:cNvGraphicFramePr>
+              <a:graphicFrameLocks xmlns:a="http://schemas.openxmlformats.org/drawingml/2006/main" noChangeAspect="1"/>
+            </wp:cNvGraphicFramePr>
+            <a:graphic xmlns:a="http://schemas.openxmlformats.org/drawingml/2006/main">
+              <a:graphicData uri="http://schemas.openxmlformats.org/drawingml/2006/picture">
+                <pic:pic xmlns:pic="http://schemas.openxmlformats.org/drawingml/2006/picture">
+                  <pic:nvPicPr>
+                    <pic:cNvPr id="1" name=""/>
+                    <pic:cNvPicPr/>
+                  </pic:nvPicPr>
+                  <pic:blipFill>
+                    <a:blip r:embed="rId11"/>
+                    <a:stretch>
+                      <a:fillRect/>
+                    </a:stretch>
+                  </pic:blipFill>
+                  <pic:spPr>
+                    <a:xfrm>
+                      <a:off x="0" y="0"/>
+                      <a:ext cx="4839172" cy="5232187"/>
+                    </a:xfrm>
+                    <a:prstGeom prst="rect">
+                      <a:avLst/>
+                    </a:prstGeom>
+                  </pic:spPr>
+                </pic:pic>
+              </a:graphicData>
+            </a:graphic>
+          </wp:inline>
+        </w:drawing>
+      </w:r>
+      <w:bookmarkEnd w:id="0"/>
     </w:p>
     <w:p>
       <w:pPr>

</xml_diff>